<commit_message>
Updated Narrative Use Case
</commit_message>
<xml_diff>
--- a/Design/UseCaseNarrativeReadIn.docx
+++ b/Design/UseCaseNarrativeReadIn.docx
@@ -70,7 +70,10 @@
         <w:t xml:space="preserve"> </w:t>
       </w:r>
       <w:r>
-        <w:t>tree will be fully interconnected, using a hash map structure.</w:t>
+        <w:t>tree will be fully interconnected, using a hash map structure</w:t>
+      </w:r>
+      <w:r>
+        <w:t>.</w:t>
       </w:r>
     </w:p>
     <w:p>
@@ -87,6 +90,9 @@
       <w:r>
         <w:t>a family tree will be generated.</w:t>
       </w:r>
+      <w:r>
+        <w:t xml:space="preserve"> User will then have the opportunity to add new individuals to the family tree by providing their information to the system. Right now, system has hard-coded search methods to show user specific relationships in their tree. Once user is done, they will be provided a write-out file with any changes to the family tree.</w:t>
+      </w:r>
     </w:p>
     <w:p>
       <w:r>
@@ -109,15 +115,7 @@
         <w:t xml:space="preserve">Preconditions: </w:t>
       </w:r>
       <w:r>
-        <w:t xml:space="preserve">This is user’s first time interacting with system for this </w:t>
-      </w:r>
-      <w:proofErr w:type="gramStart"/>
-      <w:r>
-        <w:t>particular family</w:t>
-      </w:r>
-      <w:proofErr w:type="gramEnd"/>
-      <w:r>
-        <w:t xml:space="preserve"> tree. User will have a read-in file of genealogy information to provide to the system.</w:t>
+        <w:t>This is user’s first time interacting with system for this particular family tree. User will have a read-in file of genealogy information to provide to the system.</w:t>
       </w:r>
     </w:p>
     <w:p>
@@ -132,7 +130,7 @@
         <w:t xml:space="preserve"> </w:t>
       </w:r>
       <w:r>
-        <w:t>N/A</w:t>
+        <w:t>User will possess a write-out file indicating any and all changes made to the family tree.</w:t>
       </w:r>
     </w:p>
     <w:p>
@@ -190,21 +188,48 @@
         <w:t>User provides read-in file to system.</w:t>
       </w:r>
     </w:p>
+    <w:p>
+      <w:pPr>
+        <w:pStyle w:val="ListParagraph"/>
+        <w:numPr>
+          <w:ilvl w:val="0"/>
+          <w:numId w:val="1"/>
+        </w:numPr>
+      </w:pPr>
+      <w:r>
+        <w:t>User indicates they would like to add a person to the family tree.</w:t>
+      </w:r>
+    </w:p>
+    <w:p>
+      <w:pPr>
+        <w:pStyle w:val="ListParagraph"/>
+        <w:numPr>
+          <w:ilvl w:val="0"/>
+          <w:numId w:val="1"/>
+        </w:numPr>
+      </w:pPr>
+      <w:r>
+        <w:t>User enters all known information for the individual being added to the tree.</w:t>
+      </w:r>
+    </w:p>
+    <w:p>
+      <w:pPr>
+        <w:pStyle w:val="ListParagraph"/>
+        <w:numPr>
+          <w:ilvl w:val="0"/>
+          <w:numId w:val="1"/>
+        </w:numPr>
+      </w:pPr>
+      <w:r>
+        <w:t>User will either ask to add another person, or will indicate they are done.</w:t>
+      </w:r>
+    </w:p>
     <w:p/>
     <w:p/>
     <w:p/>
     <w:p/>
     <w:p/>
     <w:p/>
-    <w:p/>
-    <w:p/>
-    <w:p/>
-    <w:p/>
-    <w:p/>
-    <w:p/>
-    <w:p/>
-    <w:p/>
-    <w:p/>
     <w:p>
       <w:pPr>
         <w:rPr>
@@ -233,6 +258,42 @@
       </w:r>
       <w:r>
         <w:t xml:space="preserve"> family tree from read-in information, structured using a hash map.</w:t>
+      </w:r>
+    </w:p>
+    <w:p>
+      <w:pPr>
+        <w:pStyle w:val="ListParagraph"/>
+        <w:numPr>
+          <w:ilvl w:val="0"/>
+          <w:numId w:val="2"/>
+        </w:numPr>
+      </w:pPr>
+      <w:r>
+        <w:t>The add person GUI is opened on the user’s screen.</w:t>
+      </w:r>
+    </w:p>
+    <w:p>
+      <w:pPr>
+        <w:pStyle w:val="ListParagraph"/>
+        <w:numPr>
+          <w:ilvl w:val="0"/>
+          <w:numId w:val="2"/>
+        </w:numPr>
+      </w:pPr>
+      <w:r>
+        <w:t>System will pause and notify user if any necessary fields have been left blank. If not, a new person will be generated and added to the family tree HashMap.</w:t>
+      </w:r>
+    </w:p>
+    <w:p>
+      <w:pPr>
+        <w:pStyle w:val="ListParagraph"/>
+        <w:numPr>
+          <w:ilvl w:val="0"/>
+          <w:numId w:val="2"/>
+        </w:numPr>
+      </w:pPr>
+      <w:r>
+        <w:t>If user asks to add another person, return to step 2. Otherwise, system will run pre-made searches on set users, and will finish by returning an updated write-out file.</w:t>
       </w:r>
     </w:p>
     <w:sectPr>
@@ -558,6 +619,7 @@
     <w:lsdException w:name="HTML Sample" w:semiHidden="1" w:unhideWhenUsed="1"/>
     <w:lsdException w:name="HTML Typewriter" w:semiHidden="1" w:unhideWhenUsed="1"/>
     <w:lsdException w:name="HTML Variable" w:semiHidden="1" w:unhideWhenUsed="1"/>
+    <w:lsdException w:name="Normal Table" w:semiHidden="1" w:unhideWhenUsed="1"/>
     <w:lsdException w:name="annotation subject" w:semiHidden="1" w:unhideWhenUsed="1"/>
     <w:lsdException w:name="No List" w:semiHidden="1" w:unhideWhenUsed="1"/>
     <w:lsdException w:name="Outline List 1" w:semiHidden="1" w:unhideWhenUsed="1"/>
@@ -604,8 +666,10 @@
     <w:lsdException w:name="Table Subtle 2" w:semiHidden="1" w:unhideWhenUsed="1"/>
     <w:lsdException w:name="Table Web 1" w:semiHidden="1" w:unhideWhenUsed="1"/>
     <w:lsdException w:name="Table Web 2" w:semiHidden="1" w:unhideWhenUsed="1"/>
+    <w:lsdException w:name="Table Web 3" w:semiHidden="1" w:unhideWhenUsed="1"/>
     <w:lsdException w:name="Balloon Text" w:semiHidden="1" w:unhideWhenUsed="1"/>
     <w:lsdException w:name="Table Grid" w:uiPriority="39"/>
+    <w:lsdException w:name="Table Theme" w:semiHidden="1" w:unhideWhenUsed="1"/>
     <w:lsdException w:name="Placeholder Text" w:semiHidden="1"/>
     <w:lsdException w:name="No Spacing" w:uiPriority="1" w:qFormat="1"/>
     <w:lsdException w:name="Light Shading" w:uiPriority="60"/>

</xml_diff>